<commit_message>
Standardized document naming convetions
</commit_message>
<xml_diff>
--- a/VSCode/Installing-C++-for-VSCode.docx
+++ b/VSCode/Installing-C++-for-VSCode.docx
@@ -1,20 +1,23 @@
 
 <file path=word/document.xml><?xml version="1.0" encoding="utf-8"?>
-<w:document xmlns:wpc="http://schemas.microsoft.com/office/word/2010/wordprocessingCanvas" xmlns:cx="http://schemas.microsoft.com/office/drawing/2014/chartex" xmlns:cx1="http://schemas.microsoft.com/office/drawing/2015/9/8/chartex" xmlns:cx2="http://schemas.microsoft.com/office/drawing/2015/10/21/chartex" xmlns:cx3="http://schemas.microsoft.com/office/drawing/2016/5/9/chartex" xmlns:cx4="http://schemas.microsoft.com/office/drawing/2016/5/10/chartex" xmlns:cx5="http://schemas.microsoft.com/office/drawing/2016/5/11/chartex" xmlns:cx6="http://schemas.microsoft.com/office/drawing/2016/5/12/chartex" xmlns:cx7="http://schemas.microsoft.com/office/drawing/2016/5/13/chartex" xmlns:cx8="http://schemas.microsoft.com/office/drawing/2016/5/14/chartex" xmlns:mc="http://schemas.openxmlformats.org/markup-compatibility/2006" xmlns:aink="http://schemas.microsoft.com/office/drawing/2016/ink" xmlns:am3d="http://schemas.microsoft.com/office/drawing/2017/model3d" xmlns:o="urn:schemas-microsoft-com:office:office" xmlns:r="http://schemas.openxmlformats.org/officeDocument/2006/relationships" xmlns:m="http://schemas.openxmlformats.org/officeDocument/2006/math" xmlns:v="urn:schemas-microsoft-com:vml" xmlns:wp14="http://schemas.microsoft.com/office/word/2010/wordprocessingDrawing" xmlns:wp="http://schemas.openxmlformats.org/drawingml/2006/wordprocessingDrawing" xmlns:w10="urn:schemas-microsoft-com:office:word" xmlns:w="http://schemas.openxmlformats.org/wordprocessingml/2006/main" xmlns:w14="http://schemas.microsoft.com/office/word/2010/wordml" xmlns:w15="http://schemas.microsoft.com/office/word/2012/wordml" xmlns:w16cid="http://schemas.microsoft.com/office/word/2016/wordml/cid" xmlns:w16se="http://schemas.microsoft.com/office/word/2015/wordml/symex" xmlns:wpg="http://schemas.microsoft.com/office/word/2010/wordprocessingGroup" xmlns:wpi="http://schemas.microsoft.com/office/word/2010/wordprocessingInk" xmlns:wne="http://schemas.microsoft.com/office/word/2006/wordml" xmlns:wps="http://schemas.microsoft.com/office/word/2010/wordprocessingShape" mc:Ignorable="w14 w15 w16se w16cid wp14">
+<w:document xmlns:wpc="http://schemas.microsoft.com/office/word/2010/wordprocessingCanvas" xmlns:cx="http://schemas.microsoft.com/office/drawing/2014/chartex" xmlns:cx1="http://schemas.microsoft.com/office/drawing/2015/9/8/chartex" xmlns:cx2="http://schemas.microsoft.com/office/drawing/2015/10/21/chartex" xmlns:cx3="http://schemas.microsoft.com/office/drawing/2016/5/9/chartex" xmlns:cx4="http://schemas.microsoft.com/office/drawing/2016/5/10/chartex" xmlns:cx5="http://schemas.microsoft.com/office/drawing/2016/5/11/chartex" xmlns:cx6="http://schemas.microsoft.com/office/drawing/2016/5/12/chartex" xmlns:cx7="http://schemas.microsoft.com/office/drawing/2016/5/13/chartex" xmlns:cx8="http://schemas.microsoft.com/office/drawing/2016/5/14/chartex" xmlns:mc="http://schemas.openxmlformats.org/markup-compatibility/2006" xmlns:aink="http://schemas.microsoft.com/office/drawing/2016/ink" xmlns:am3d="http://schemas.microsoft.com/office/drawing/2017/model3d" xmlns:o="urn:schemas-microsoft-com:office:office" xmlns:r="http://schemas.openxmlformats.org/officeDocument/2006/relationships" xmlns:m="http://schemas.openxmlformats.org/officeDocument/2006/math" xmlns:v="urn:schemas-microsoft-com:vml" xmlns:wp14="http://schemas.microsoft.com/office/word/2010/wordprocessingDrawing" xmlns:wp="http://schemas.openxmlformats.org/drawingml/2006/wordprocessingDrawing" xmlns:w10="urn:schemas-microsoft-com:office:word" xmlns:w="http://schemas.openxmlformats.org/wordprocessingml/2006/main" xmlns:w14="http://schemas.microsoft.com/office/word/2010/wordml" xmlns:w15="http://schemas.microsoft.com/office/word/2012/wordml" xmlns:w16cex="http://schemas.microsoft.com/office/word/2018/wordml/cex" xmlns:w16cid="http://schemas.microsoft.com/office/word/2016/wordml/cid" xmlns:w16="http://schemas.microsoft.com/office/word/2018/wordml" xmlns:w16se="http://schemas.microsoft.com/office/word/2015/wordml/symex" xmlns:wpg="http://schemas.microsoft.com/office/word/2010/wordprocessingGroup" xmlns:wpi="http://schemas.microsoft.com/office/word/2010/wordprocessingInk" xmlns:wne="http://schemas.microsoft.com/office/word/2006/wordml" xmlns:wps="http://schemas.microsoft.com/office/word/2010/wordprocessingShape" mc:Ignorable="w14 w15 w16se w16cid w16 w16cex wp14">
   <w:body>
     <w:p>
       <w:pPr>
         <w:pStyle w:val="Title"/>
       </w:pPr>
-      <w:bookmarkStart w:id="0" w:name="_GoBack"/>
-      <w:bookmarkEnd w:id="0"/>
+      <w:r>
+        <w:t xml:space="preserve">C++ for </w:t>
+      </w:r>
       <w:proofErr w:type="spellStart"/>
       <w:r>
         <w:t>VSCode</w:t>
       </w:r>
       <w:proofErr w:type="spellEnd"/>
-      <w:r>
-        <w:t xml:space="preserve"> and C++</w:t>
+    </w:p>
+    <w:p>
+      <w:r>
+        <w:t>Updated: March 2020</w:t>
       </w:r>
     </w:p>
     <w:p/>
@@ -258,9 +261,9 @@
       <w:pPr>
         <w:pStyle w:val="Heading1"/>
       </w:pPr>
-      <w:bookmarkStart w:id="1" w:name="_Installing_C++_for"/>
-      <w:bookmarkStart w:id="2" w:name="_Toc35687054"/>
-      <w:bookmarkEnd w:id="1"/>
+      <w:bookmarkStart w:id="0" w:name="_Installing_C++_for"/>
+      <w:bookmarkStart w:id="1" w:name="_Toc35687054"/>
+      <w:bookmarkEnd w:id="0"/>
       <w:r>
         <w:lastRenderedPageBreak/>
         <w:t xml:space="preserve">Installing C++ for </w:t>
@@ -273,7 +276,7 @@
       <w:r>
         <w:t>:</w:t>
       </w:r>
-      <w:bookmarkEnd w:id="2"/>
+      <w:bookmarkEnd w:id="1"/>
     </w:p>
     <w:p/>
     <w:p>
@@ -1213,7 +1216,6 @@
         </w:rPr>
         <w:t xml:space="preserve"> </w:t>
       </w:r>
-      <w:proofErr w:type="gramStart"/>
       <w:r>
         <w:rPr>
           <w:rFonts w:ascii="Courier New" w:eastAsia="Times New Roman" w:hAnsi="Courier New" w:cs="Courier New"/>
@@ -1234,7 +1236,6 @@
         </w:rPr>
         <w:t>;</w:t>
       </w:r>
-      <w:proofErr w:type="gramEnd"/>
     </w:p>
     <w:p>
       <w:pPr>
@@ -1521,7 +1522,6 @@
         </w:rPr>
         <w:t>"and the C++ extension!"</w:t>
       </w:r>
-      <w:proofErr w:type="gramStart"/>
       <w:r>
         <w:rPr>
           <w:rFonts w:ascii="Courier New" w:eastAsia="Times New Roman" w:hAnsi="Courier New" w:cs="Courier New"/>
@@ -1532,7 +1532,6 @@
         </w:rPr>
         <w:t>};</w:t>
       </w:r>
-      <w:proofErr w:type="gramEnd"/>
     </w:p>
     <w:p>
       <w:pPr>
@@ -1749,18 +1748,7 @@
           <w:szCs w:val="20"/>
           <w:lang w:eastAsia="en-CA"/>
         </w:rPr>
-        <w:t xml:space="preserve">" </w:t>
-      </w:r>
-      <w:proofErr w:type="gramStart"/>
-      <w:r>
-        <w:rPr>
-          <w:rFonts w:ascii="Courier New" w:eastAsia="Times New Roman" w:hAnsi="Courier New" w:cs="Courier New"/>
-          <w:color w:val="A31515"/>
-          <w:sz w:val="20"/>
-          <w:szCs w:val="20"/>
-          <w:lang w:eastAsia="en-CA"/>
-        </w:rPr>
-        <w:t>"</w:t>
+        <w:t>" "</w:t>
       </w:r>
       <w:r>
         <w:rPr>
@@ -1772,7 +1760,6 @@
         </w:rPr>
         <w:t>;</w:t>
       </w:r>
-      <w:proofErr w:type="gramEnd"/>
     </w:p>
     <w:p>
       <w:pPr>
@@ -1874,7 +1861,6 @@
         <w:t xml:space="preserve"> &lt;&lt; </w:t>
       </w:r>
       <w:proofErr w:type="spellStart"/>
-      <w:proofErr w:type="gramStart"/>
       <w:r>
         <w:rPr>
           <w:rFonts w:ascii="Courier New" w:eastAsia="Times New Roman" w:hAnsi="Courier New" w:cs="Courier New"/>
@@ -1896,7 +1882,6 @@
         </w:rPr>
         <w:t>;</w:t>
       </w:r>
-      <w:proofErr w:type="gramEnd"/>
     </w:p>
     <w:p>
       <w:pPr>
@@ -2793,9 +2778,9 @@
       <w:pPr>
         <w:pStyle w:val="Heading1"/>
       </w:pPr>
-      <w:bookmarkStart w:id="3" w:name="_Running_C++_scripts"/>
-      <w:bookmarkStart w:id="4" w:name="_Toc35687055"/>
-      <w:bookmarkEnd w:id="3"/>
+      <w:bookmarkStart w:id="2" w:name="_Running_C++_scripts"/>
+      <w:bookmarkStart w:id="3" w:name="_Toc35687055"/>
+      <w:bookmarkEnd w:id="2"/>
       <w:r>
         <w:lastRenderedPageBreak/>
         <w:t xml:space="preserve">Running </w:t>
@@ -2822,7 +2807,7 @@
       <w:r>
         <w:t>CodeRunner</w:t>
       </w:r>
-      <w:bookmarkEnd w:id="4"/>
+      <w:bookmarkEnd w:id="3"/>
       <w:proofErr w:type="spellEnd"/>
     </w:p>
     <w:p>
@@ -3398,8 +3383,8 @@
           <w:numId w:val="6"/>
         </w:numPr>
       </w:pPr>
-      <w:bookmarkStart w:id="5" w:name="_Debugging_C++_in"/>
-      <w:bookmarkEnd w:id="5"/>
+      <w:bookmarkStart w:id="4" w:name="_Debugging_C++_in"/>
+      <w:bookmarkEnd w:id="4"/>
       <w:r>
         <w:t xml:space="preserve">Create a </w:t>
       </w:r>
@@ -3908,8 +3893,8 @@
       <w:pPr>
         <w:pStyle w:val="Heading1"/>
       </w:pPr>
-      <w:bookmarkStart w:id="6" w:name="_Appendix_A:_launch.json"/>
-      <w:bookmarkEnd w:id="6"/>
+      <w:bookmarkStart w:id="5" w:name="_Appendix_A:_launch.json"/>
+      <w:bookmarkEnd w:id="5"/>
       <w:r>
         <w:lastRenderedPageBreak/>
         <w:t>Appendix</w:t>
@@ -3986,8 +3971,8 @@
       <w:pPr>
         <w:pStyle w:val="Heading1"/>
       </w:pPr>
-      <w:bookmarkStart w:id="7" w:name="_Appendix_B:_Compiling"/>
-      <w:bookmarkEnd w:id="7"/>
+      <w:bookmarkStart w:id="6" w:name="_Appendix_B:_Compiling"/>
+      <w:bookmarkEnd w:id="6"/>
       <w:r>
         <w:t xml:space="preserve">Appendix B: </w:t>
       </w:r>
@@ -4317,7 +4302,7 @@
 </file>
 
 <file path=word/numbering.xml><?xml version="1.0" encoding="utf-8"?>
-<w:numbering xmlns:wpc="http://schemas.microsoft.com/office/word/2010/wordprocessingCanvas" xmlns:cx="http://schemas.microsoft.com/office/drawing/2014/chartex" xmlns:cx1="http://schemas.microsoft.com/office/drawing/2015/9/8/chartex" xmlns:cx2="http://schemas.microsoft.com/office/drawing/2015/10/21/chartex" xmlns:cx3="http://schemas.microsoft.com/office/drawing/2016/5/9/chartex" xmlns:cx4="http://schemas.microsoft.com/office/drawing/2016/5/10/chartex" xmlns:cx5="http://schemas.microsoft.com/office/drawing/2016/5/11/chartex" xmlns:cx6="http://schemas.microsoft.com/office/drawing/2016/5/12/chartex" xmlns:cx7="http://schemas.microsoft.com/office/drawing/2016/5/13/chartex" xmlns:cx8="http://schemas.microsoft.com/office/drawing/2016/5/14/chartex" xmlns:mc="http://schemas.openxmlformats.org/markup-compatibility/2006" xmlns:aink="http://schemas.microsoft.com/office/drawing/2016/ink" xmlns:am3d="http://schemas.microsoft.com/office/drawing/2017/model3d" xmlns:o="urn:schemas-microsoft-com:office:office" xmlns:r="http://schemas.openxmlformats.org/officeDocument/2006/relationships" xmlns:m="http://schemas.openxmlformats.org/officeDocument/2006/math" xmlns:v="urn:schemas-microsoft-com:vml" xmlns:wp14="http://schemas.microsoft.com/office/word/2010/wordprocessingDrawing" xmlns:wp="http://schemas.openxmlformats.org/drawingml/2006/wordprocessingDrawing" xmlns:w10="urn:schemas-microsoft-com:office:word" xmlns:w="http://schemas.openxmlformats.org/wordprocessingml/2006/main" xmlns:w14="http://schemas.microsoft.com/office/word/2010/wordml" xmlns:w15="http://schemas.microsoft.com/office/word/2012/wordml" xmlns:w16cid="http://schemas.microsoft.com/office/word/2016/wordml/cid" xmlns:w16se="http://schemas.microsoft.com/office/word/2015/wordml/symex" xmlns:wpg="http://schemas.microsoft.com/office/word/2010/wordprocessingGroup" xmlns:wpi="http://schemas.microsoft.com/office/word/2010/wordprocessingInk" xmlns:wne="http://schemas.microsoft.com/office/word/2006/wordml" xmlns:wps="http://schemas.microsoft.com/office/word/2010/wordprocessingShape" mc:Ignorable="w14 w15 w16se w16cid wp14">
+<w:numbering xmlns:wpc="http://schemas.microsoft.com/office/word/2010/wordprocessingCanvas" xmlns:cx="http://schemas.microsoft.com/office/drawing/2014/chartex" xmlns:cx1="http://schemas.microsoft.com/office/drawing/2015/9/8/chartex" xmlns:cx2="http://schemas.microsoft.com/office/drawing/2015/10/21/chartex" xmlns:cx3="http://schemas.microsoft.com/office/drawing/2016/5/9/chartex" xmlns:cx4="http://schemas.microsoft.com/office/drawing/2016/5/10/chartex" xmlns:cx5="http://schemas.microsoft.com/office/drawing/2016/5/11/chartex" xmlns:cx6="http://schemas.microsoft.com/office/drawing/2016/5/12/chartex" xmlns:cx7="http://schemas.microsoft.com/office/drawing/2016/5/13/chartex" xmlns:cx8="http://schemas.microsoft.com/office/drawing/2016/5/14/chartex" xmlns:mc="http://schemas.openxmlformats.org/markup-compatibility/2006" xmlns:aink="http://schemas.microsoft.com/office/drawing/2016/ink" xmlns:am3d="http://schemas.microsoft.com/office/drawing/2017/model3d" xmlns:o="urn:schemas-microsoft-com:office:office" xmlns:r="http://schemas.openxmlformats.org/officeDocument/2006/relationships" xmlns:m="http://schemas.openxmlformats.org/officeDocument/2006/math" xmlns:v="urn:schemas-microsoft-com:vml" xmlns:wp14="http://schemas.microsoft.com/office/word/2010/wordprocessingDrawing" xmlns:wp="http://schemas.openxmlformats.org/drawingml/2006/wordprocessingDrawing" xmlns:w10="urn:schemas-microsoft-com:office:word" xmlns:w="http://schemas.openxmlformats.org/wordprocessingml/2006/main" xmlns:w14="http://schemas.microsoft.com/office/word/2010/wordml" xmlns:w15="http://schemas.microsoft.com/office/word/2012/wordml" xmlns:w16cex="http://schemas.microsoft.com/office/word/2018/wordml/cex" xmlns:w16cid="http://schemas.microsoft.com/office/word/2016/wordml/cid" xmlns:w16="http://schemas.microsoft.com/office/word/2018/wordml" xmlns:w16se="http://schemas.microsoft.com/office/word/2015/wordml/symex" xmlns:wpg="http://schemas.microsoft.com/office/word/2010/wordprocessingGroup" xmlns:wpi="http://schemas.microsoft.com/office/word/2010/wordprocessingInk" xmlns:wne="http://schemas.microsoft.com/office/word/2006/wordml" xmlns:wps="http://schemas.microsoft.com/office/word/2010/wordprocessingShape" mc:Ignorable="w14 w15 w16se w16cid w16 w16cex wp14">
   <w:abstractNum w:abstractNumId="0" w15:restartNumberingAfterBreak="0">
     <w:nsid w:val="03D24902"/>
     <w:multiLevelType w:val="hybridMultilevel"/>
@@ -5061,7 +5046,7 @@
 </file>
 
 <file path=word/styles.xml><?xml version="1.0" encoding="utf-8"?>
-<w:styles xmlns:mc="http://schemas.openxmlformats.org/markup-compatibility/2006" xmlns:r="http://schemas.openxmlformats.org/officeDocument/2006/relationships" xmlns:w="http://schemas.openxmlformats.org/wordprocessingml/2006/main" xmlns:w14="http://schemas.microsoft.com/office/word/2010/wordml" xmlns:w15="http://schemas.microsoft.com/office/word/2012/wordml" xmlns:w16cid="http://schemas.microsoft.com/office/word/2016/wordml/cid" xmlns:w16se="http://schemas.microsoft.com/office/word/2015/wordml/symex" mc:Ignorable="w14 w15 w16se w16cid">
+<w:styles xmlns:mc="http://schemas.openxmlformats.org/markup-compatibility/2006" xmlns:r="http://schemas.openxmlformats.org/officeDocument/2006/relationships" xmlns:w="http://schemas.openxmlformats.org/wordprocessingml/2006/main" xmlns:w14="http://schemas.microsoft.com/office/word/2010/wordml" xmlns:w15="http://schemas.microsoft.com/office/word/2012/wordml" xmlns:w16cex="http://schemas.microsoft.com/office/word/2018/wordml/cex" xmlns:w16cid="http://schemas.microsoft.com/office/word/2016/wordml/cid" xmlns:w16="http://schemas.microsoft.com/office/word/2018/wordml" xmlns:w16se="http://schemas.microsoft.com/office/word/2015/wordml/symex" mc:Ignorable="w14 w15 w16se w16cid w16 w16cex">
   <w:docDefaults>
     <w:rPrDefault>
       <w:rPr>

</xml_diff>